<commit_message>
DC_DestroyTargets: coding debug functionality completed
</commit_message>
<xml_diff>
--- a/Diagrammi/Moduli.docx
+++ b/Diagrammi/Moduli.docx
@@ -5,15 +5,7 @@
     <w:p/>
     <w:p>
       <w:r>
-        <w:t>Active/</w:t>
-      </w:r>
-      <w:proofErr w:type="spellStart"/>
-      <w:r>
-        <w:t>camp_status</w:t>
-      </w:r>
-      <w:proofErr w:type="spellEnd"/>
-      <w:r>
-        <w:t xml:space="preserve"> (variabile camp ): informazioni sul giorno, sulle missioni disponibili, sulle rotte delle navi e loro stato salute, sulla disponibilità degli aerei, sul tempo, </w:t>
+        <w:t xml:space="preserve">Active/camp_status (variabile camp ): informazioni sul giorno, sulle missioni disponibili, sulle rotte delle navi e loro stato salute, sulla disponibilità degli aerei, sul tempo, </w:t>
       </w:r>
     </w:p>
     <w:p>
@@ -30,76 +22,31 @@
     </w:p>
     <w:p>
       <w:r>
+        <w:t xml:space="preserve">/camp_status (variabile camp ): informazioni sul giorno, sulle missioni disponibili, sulle rotte delle navi e loro stato salute, sulla disponibilità degli aerei, sul tempo, </w:t>
+      </w:r>
+    </w:p>
+    <w:p>
+      <w:pPr>
+        <w:rPr>
+          <w:u w:val="single"/>
+        </w:rPr>
+      </w:pPr>
+      <w:r>
         <w:t>/</w:t>
       </w:r>
-      <w:proofErr w:type="spellStart"/>
-      <w:r>
-        <w:t>camp_status</w:t>
-      </w:r>
-      <w:proofErr w:type="spellEnd"/>
-      <w:r>
-        <w:t xml:space="preserve"> </w:t>
-      </w:r>
-      <w:r>
-        <w:t xml:space="preserve">(variabile camp ): informazioni sul giorno, sulle missioni disponibili, sulle rotte delle navi e loro stato salute, sulla disponibilità degli aerei, sul tempo, </w:t>
-      </w:r>
-    </w:p>
-    <w:p>
-      <w:pPr>
-        <w:rPr>
-          <w:u w:val="single"/>
-        </w:rPr>
-      </w:pPr>
-      <w:r>
-        <w:t>/</w:t>
-      </w:r>
-      <w:proofErr w:type="spellStart"/>
       <w:r>
         <w:t>MissionEventsLog</w:t>
       </w:r>
-      <w:proofErr w:type="spellEnd"/>
       <w:r>
         <w:t xml:space="preserve"> (variabile events):</w:t>
       </w:r>
       <w:r>
-        <w:t xml:space="preserve"> informazioni sull’evento, tipo (</w:t>
-      </w:r>
-      <w:proofErr w:type="spellStart"/>
-      <w:r>
-        <w:t>birth</w:t>
-      </w:r>
-      <w:proofErr w:type="spellEnd"/>
-      <w:r>
-        <w:t xml:space="preserve">, hit, shot, </w:t>
-      </w:r>
-      <w:proofErr w:type="spellStart"/>
-      <w:r>
-        <w:t>eject</w:t>
-      </w:r>
-      <w:proofErr w:type="spellEnd"/>
-      <w:r>
-        <w:t>, crash), time, iniziator, target, ..</w:t>
-      </w:r>
-    </w:p>
-    <w:p>
-      <w:r>
-        <w:t>/</w:t>
-      </w:r>
-      <w:proofErr w:type="spellStart"/>
-      <w:r>
-        <w:t>scen_destroyd</w:t>
-      </w:r>
-      <w:proofErr w:type="spellEnd"/>
-      <w:r>
-        <w:t xml:space="preserve"> (variabile </w:t>
-      </w:r>
-      <w:proofErr w:type="spellStart"/>
-      <w:r>
-        <w:t>scen_log</w:t>
-      </w:r>
-      <w:proofErr w:type="spellEnd"/>
-      <w:r>
-        <w:t>): gli oggetti distrutti</w:t>
+        <w:t xml:space="preserve"> informazioni sull’evento, tipo (birth, hit, shot, eject, crash), time, iniziator, target, ..</w:t>
+      </w:r>
+    </w:p>
+    <w:p>
+      <w:r>
+        <w:t>/scen_destroyd (variabile scen_log): gli oggetti distrutti</w:t>
       </w:r>
       <w:r>
         <w:t xml:space="preserve"> con l’ultimo hit ed healt0(?)</w:t>
@@ -107,7 +54,1737 @@
     </w:p>
     <w:p/>
     <w:p/>
+    <w:p>
+      <w:r>
+        <w:br w:type="page"/>
+      </w:r>
+    </w:p>
+    <w:p>
+      <w:r>
+        <w:lastRenderedPageBreak/>
+        <w:t>DC_UpdateTargetList:</w:t>
+      </w:r>
+    </w:p>
+    <w:p>
+      <w:r>
+        <w:t xml:space="preserve">utilizza </w:t>
+      </w:r>
+      <w:r>
+        <w:t>i target del</w:t>
+      </w:r>
+      <w:r>
+        <w:t>la tabella targetlist.lua</w:t>
+      </w:r>
+      <w:r>
+        <w:t xml:space="preserve"> per analizzare tutti gli items di oob_ground, air e db_airbase per aggiornare le stats degli items </w:t>
+      </w:r>
+    </w:p>
+    <w:p>
+      <w:pPr>
+        <w:shd w:val="clear" w:color="auto" w:fill="1E1E1E"/>
+        <w:spacing w:after="0" w:line="210" w:lineRule="atLeast"/>
+        <w:rPr>
+          <w:rFonts w:ascii="Consolas" w:eastAsia="Times New Roman" w:hAnsi="Consolas" w:cs="Times New Roman"/>
+          <w:color w:val="D4D4D4"/>
+          <w:sz w:val="15"/>
+          <w:szCs w:val="15"/>
+          <w:lang w:eastAsia="it-IT"/>
+        </w:rPr>
+      </w:pPr>
+      <w:r>
+        <w:rPr>
+          <w:rFonts w:ascii="Consolas" w:eastAsia="Times New Roman" w:hAnsi="Consolas" w:cs="Times New Roman"/>
+          <w:color w:val="D4D4D4"/>
+          <w:sz w:val="15"/>
+          <w:szCs w:val="15"/>
+          <w:lang w:eastAsia="it-IT"/>
+        </w:rPr>
+        <w:t>[</w:t>
+      </w:r>
+      <w:r>
+        <w:rPr>
+          <w:rFonts w:ascii="Consolas" w:eastAsia="Times New Roman" w:hAnsi="Consolas" w:cs="Times New Roman"/>
+          <w:color w:val="CE9178"/>
+          <w:sz w:val="15"/>
+          <w:szCs w:val="15"/>
+          <w:lang w:eastAsia="it-IT"/>
+        </w:rPr>
+        <w:t>'blue'</w:t>
+      </w:r>
+      <w:r>
+        <w:rPr>
+          <w:rFonts w:ascii="Consolas" w:eastAsia="Times New Roman" w:hAnsi="Consolas" w:cs="Times New Roman"/>
+          <w:color w:val="D4D4D4"/>
+          <w:sz w:val="15"/>
+          <w:szCs w:val="15"/>
+          <w:lang w:eastAsia="it-IT"/>
+        </w:rPr>
+        <w:t>] = {</w:t>
+      </w:r>
+    </w:p>
+    <w:p>
+      <w:pPr>
+        <w:shd w:val="clear" w:color="auto" w:fill="1E1E1E"/>
+        <w:spacing w:after="0" w:line="210" w:lineRule="atLeast"/>
+        <w:rPr>
+          <w:rFonts w:ascii="Consolas" w:eastAsia="Times New Roman" w:hAnsi="Consolas" w:cs="Times New Roman"/>
+          <w:color w:val="D4D4D4"/>
+          <w:sz w:val="15"/>
+          <w:szCs w:val="15"/>
+          <w:lang w:eastAsia="it-IT"/>
+        </w:rPr>
+      </w:pPr>
+      <w:r>
+        <w:rPr>
+          <w:rFonts w:ascii="Consolas" w:eastAsia="Times New Roman" w:hAnsi="Consolas" w:cs="Times New Roman"/>
+          <w:color w:val="D4D4D4"/>
+          <w:sz w:val="15"/>
+          <w:szCs w:val="15"/>
+          <w:lang w:eastAsia="it-IT"/>
+        </w:rPr>
+        <w:t>    [</w:t>
+      </w:r>
+      <w:r>
+        <w:rPr>
+          <w:rFonts w:ascii="Consolas" w:eastAsia="Times New Roman" w:hAnsi="Consolas" w:cs="Times New Roman"/>
+          <w:color w:val="CE9178"/>
+          <w:sz w:val="15"/>
+          <w:szCs w:val="15"/>
+          <w:lang w:eastAsia="it-IT"/>
+        </w:rPr>
+        <w:t>'209 SA-2 Site R-3'</w:t>
+      </w:r>
+      <w:r>
+        <w:rPr>
+          <w:rFonts w:ascii="Consolas" w:eastAsia="Times New Roman" w:hAnsi="Consolas" w:cs="Times New Roman"/>
+          <w:color w:val="D4D4D4"/>
+          <w:sz w:val="15"/>
+          <w:szCs w:val="15"/>
+          <w:lang w:eastAsia="it-IT"/>
+        </w:rPr>
+        <w:t>] = {</w:t>
+      </w:r>
+    </w:p>
+    <w:p>
+      <w:pPr>
+        <w:shd w:val="clear" w:color="auto" w:fill="1E1E1E"/>
+        <w:spacing w:after="0" w:line="210" w:lineRule="atLeast"/>
+        <w:rPr>
+          <w:rFonts w:ascii="Consolas" w:eastAsia="Times New Roman" w:hAnsi="Consolas" w:cs="Times New Roman"/>
+          <w:color w:val="D4D4D4"/>
+          <w:sz w:val="15"/>
+          <w:szCs w:val="15"/>
+          <w:lang w:eastAsia="it-IT"/>
+        </w:rPr>
+      </w:pPr>
+      <w:r>
+        <w:rPr>
+          <w:rFonts w:ascii="Consolas" w:eastAsia="Times New Roman" w:hAnsi="Consolas" w:cs="Times New Roman"/>
+          <w:color w:val="D4D4D4"/>
+          <w:sz w:val="15"/>
+          <w:szCs w:val="15"/>
+          <w:lang w:eastAsia="it-IT"/>
+        </w:rPr>
+        <w:t>        [</w:t>
+      </w:r>
+      <w:r>
+        <w:rPr>
+          <w:rFonts w:ascii="Consolas" w:eastAsia="Times New Roman" w:hAnsi="Consolas" w:cs="Times New Roman"/>
+          <w:color w:val="CE9178"/>
+          <w:sz w:val="15"/>
+          <w:szCs w:val="15"/>
+          <w:lang w:eastAsia="it-IT"/>
+        </w:rPr>
+        <w:t>'elements'</w:t>
+      </w:r>
+      <w:r>
+        <w:rPr>
+          <w:rFonts w:ascii="Consolas" w:eastAsia="Times New Roman" w:hAnsi="Consolas" w:cs="Times New Roman"/>
+          <w:color w:val="D4D4D4"/>
+          <w:sz w:val="15"/>
+          <w:szCs w:val="15"/>
+          <w:lang w:eastAsia="it-IT"/>
+        </w:rPr>
+        <w:t xml:space="preserve">] = { </w:t>
+      </w:r>
+      <w:r>
+        <w:rPr>
+          <w:rFonts w:ascii="Consolas" w:eastAsia="Times New Roman" w:hAnsi="Consolas" w:cs="Times New Roman"/>
+          <w:color w:val="6A9955"/>
+          <w:sz w:val="15"/>
+          <w:szCs w:val="15"/>
+          <w:lang w:eastAsia="it-IT"/>
+        </w:rPr>
+        <w:t>-- target elements</w:t>
+      </w:r>
+    </w:p>
+    <w:p>
+      <w:pPr>
+        <w:shd w:val="clear" w:color="auto" w:fill="1E1E1E"/>
+        <w:spacing w:after="0" w:line="210" w:lineRule="atLeast"/>
+        <w:rPr>
+          <w:rFonts w:ascii="Consolas" w:eastAsia="Times New Roman" w:hAnsi="Consolas" w:cs="Times New Roman"/>
+          <w:color w:val="D4D4D4"/>
+          <w:sz w:val="15"/>
+          <w:szCs w:val="15"/>
+          <w:lang w:eastAsia="it-IT"/>
+        </w:rPr>
+      </w:pPr>
+      <w:r>
+        <w:rPr>
+          <w:rFonts w:ascii="Consolas" w:eastAsia="Times New Roman" w:hAnsi="Consolas" w:cs="Times New Roman"/>
+          <w:color w:val="D4D4D4"/>
+          <w:sz w:val="15"/>
+          <w:szCs w:val="15"/>
+          <w:lang w:eastAsia="it-IT"/>
+        </w:rPr>
+        <w:t>            [</w:t>
+      </w:r>
+      <w:r>
+        <w:rPr>
+          <w:rFonts w:ascii="Consolas" w:eastAsia="Times New Roman" w:hAnsi="Consolas" w:cs="Times New Roman"/>
+          <w:color w:val="B5CEA8"/>
+          <w:sz w:val="15"/>
+          <w:szCs w:val="15"/>
+          <w:lang w:eastAsia="it-IT"/>
+        </w:rPr>
+        <w:t>1</w:t>
+      </w:r>
+      <w:r>
+        <w:rPr>
+          <w:rFonts w:ascii="Consolas" w:eastAsia="Times New Roman" w:hAnsi="Consolas" w:cs="Times New Roman"/>
+          <w:color w:val="D4D4D4"/>
+          <w:sz w:val="15"/>
+          <w:szCs w:val="15"/>
+          <w:lang w:eastAsia="it-IT"/>
+        </w:rPr>
+        <w:t>] = {</w:t>
+      </w:r>
+    </w:p>
+    <w:p>
+      <w:pPr>
+        <w:shd w:val="clear" w:color="auto" w:fill="1E1E1E"/>
+        <w:spacing w:after="0" w:line="210" w:lineRule="atLeast"/>
+        <w:rPr>
+          <w:rFonts w:ascii="Consolas" w:eastAsia="Times New Roman" w:hAnsi="Consolas" w:cs="Times New Roman"/>
+          <w:color w:val="D4D4D4"/>
+          <w:sz w:val="15"/>
+          <w:szCs w:val="15"/>
+          <w:lang w:eastAsia="it-IT"/>
+        </w:rPr>
+      </w:pPr>
+      <w:r>
+        <w:rPr>
+          <w:rFonts w:ascii="Consolas" w:eastAsia="Times New Roman" w:hAnsi="Consolas" w:cs="Times New Roman"/>
+          <w:color w:val="D4D4D4"/>
+          <w:sz w:val="15"/>
+          <w:szCs w:val="15"/>
+          <w:lang w:eastAsia="it-IT"/>
+        </w:rPr>
+        <w:t>                [</w:t>
+      </w:r>
+      <w:r>
+        <w:rPr>
+          <w:rFonts w:ascii="Consolas" w:eastAsia="Times New Roman" w:hAnsi="Consolas" w:cs="Times New Roman"/>
+          <w:color w:val="CE9178"/>
+          <w:sz w:val="15"/>
+          <w:szCs w:val="15"/>
+          <w:lang w:eastAsia="it-IT"/>
+        </w:rPr>
+        <w:t>'name'</w:t>
+      </w:r>
+      <w:r>
+        <w:rPr>
+          <w:rFonts w:ascii="Consolas" w:eastAsia="Times New Roman" w:hAnsi="Consolas" w:cs="Times New Roman"/>
+          <w:color w:val="D4D4D4"/>
+          <w:sz w:val="15"/>
+          <w:szCs w:val="15"/>
+          <w:lang w:eastAsia="it-IT"/>
+        </w:rPr>
+        <w:t xml:space="preserve">] = </w:t>
+      </w:r>
+      <w:r>
+        <w:rPr>
+          <w:rFonts w:ascii="Consolas" w:eastAsia="Times New Roman" w:hAnsi="Consolas" w:cs="Times New Roman"/>
+          <w:color w:val="CE9178"/>
+          <w:sz w:val="15"/>
+          <w:szCs w:val="15"/>
+          <w:lang w:eastAsia="it-IT"/>
+        </w:rPr>
+        <w:t>'209 SA-2 Site R-3-1'</w:t>
+      </w:r>
+      <w:r>
+        <w:rPr>
+          <w:rFonts w:ascii="Consolas" w:eastAsia="Times New Roman" w:hAnsi="Consolas" w:cs="Times New Roman"/>
+          <w:color w:val="D4D4D4"/>
+          <w:sz w:val="15"/>
+          <w:szCs w:val="15"/>
+          <w:lang w:eastAsia="it-IT"/>
+        </w:rPr>
+        <w:t>,</w:t>
+      </w:r>
+    </w:p>
+    <w:p>
+      <w:pPr>
+        <w:shd w:val="clear" w:color="auto" w:fill="1E1E1E"/>
+        <w:spacing w:after="0" w:line="210" w:lineRule="atLeast"/>
+        <w:rPr>
+          <w:rFonts w:ascii="Consolas" w:eastAsia="Times New Roman" w:hAnsi="Consolas" w:cs="Times New Roman"/>
+          <w:color w:val="D4D4D4"/>
+          <w:sz w:val="15"/>
+          <w:szCs w:val="15"/>
+          <w:lang w:eastAsia="it-IT"/>
+        </w:rPr>
+      </w:pPr>
+      <w:r>
+        <w:rPr>
+          <w:rFonts w:ascii="Consolas" w:eastAsia="Times New Roman" w:hAnsi="Consolas" w:cs="Times New Roman"/>
+          <w:color w:val="D4D4D4"/>
+          <w:sz w:val="15"/>
+          <w:szCs w:val="15"/>
+          <w:lang w:eastAsia="it-IT"/>
+        </w:rPr>
+        <w:t>                [</w:t>
+      </w:r>
+      <w:r>
+        <w:rPr>
+          <w:rFonts w:ascii="Consolas" w:eastAsia="Times New Roman" w:hAnsi="Consolas" w:cs="Times New Roman"/>
+          <w:color w:val="CE9178"/>
+          <w:sz w:val="15"/>
+          <w:szCs w:val="15"/>
+          <w:lang w:eastAsia="it-IT"/>
+        </w:rPr>
+        <w:t>'dead_last'</w:t>
+      </w:r>
+      <w:r>
+        <w:rPr>
+          <w:rFonts w:ascii="Consolas" w:eastAsia="Times New Roman" w:hAnsi="Consolas" w:cs="Times New Roman"/>
+          <w:color w:val="D4D4D4"/>
+          <w:sz w:val="15"/>
+          <w:szCs w:val="15"/>
+          <w:lang w:eastAsia="it-IT"/>
+        </w:rPr>
+        <w:t xml:space="preserve">] = </w:t>
+      </w:r>
+      <w:r>
+        <w:rPr>
+          <w:rFonts w:ascii="Consolas" w:eastAsia="Times New Roman" w:hAnsi="Consolas" w:cs="Times New Roman"/>
+          <w:color w:val="569CD6"/>
+          <w:sz w:val="15"/>
+          <w:szCs w:val="15"/>
+          <w:lang w:eastAsia="it-IT"/>
+        </w:rPr>
+        <w:t>false</w:t>
+      </w:r>
+      <w:r>
+        <w:rPr>
+          <w:rFonts w:ascii="Consolas" w:eastAsia="Times New Roman" w:hAnsi="Consolas" w:cs="Times New Roman"/>
+          <w:color w:val="D4D4D4"/>
+          <w:sz w:val="15"/>
+          <w:szCs w:val="15"/>
+          <w:lang w:eastAsia="it-IT"/>
+        </w:rPr>
+        <w:t xml:space="preserve">, </w:t>
+      </w:r>
+      <w:r>
+        <w:rPr>
+          <w:rFonts w:ascii="Consolas" w:eastAsia="Times New Roman" w:hAnsi="Consolas" w:cs="Times New Roman"/>
+          <w:color w:val="6A9955"/>
+          <w:sz w:val="15"/>
+          <w:szCs w:val="15"/>
+          <w:lang w:eastAsia="it-IT"/>
+        </w:rPr>
+        <w:t>-- true if dead in last mission</w:t>
+      </w:r>
+    </w:p>
+    <w:p>
+      <w:pPr>
+        <w:shd w:val="clear" w:color="auto" w:fill="1E1E1E"/>
+        <w:spacing w:after="0" w:line="210" w:lineRule="atLeast"/>
+        <w:rPr>
+          <w:rFonts w:ascii="Consolas" w:eastAsia="Times New Roman" w:hAnsi="Consolas" w:cs="Times New Roman"/>
+          <w:color w:val="D4D4D4"/>
+          <w:sz w:val="15"/>
+          <w:szCs w:val="15"/>
+          <w:lang w:eastAsia="it-IT"/>
+        </w:rPr>
+      </w:pPr>
+      <w:r>
+        <w:rPr>
+          <w:rFonts w:ascii="Consolas" w:eastAsia="Times New Roman" w:hAnsi="Consolas" w:cs="Times New Roman"/>
+          <w:color w:val="D4D4D4"/>
+          <w:sz w:val="15"/>
+          <w:szCs w:val="15"/>
+          <w:lang w:eastAsia="it-IT"/>
+        </w:rPr>
+        <w:t>            },</w:t>
+      </w:r>
+    </w:p>
+    <w:p>
+      <w:pPr>
+        <w:shd w:val="clear" w:color="auto" w:fill="1E1E1E"/>
+        <w:spacing w:after="0" w:line="210" w:lineRule="atLeast"/>
+        <w:rPr>
+          <w:rFonts w:ascii="Consolas" w:eastAsia="Times New Roman" w:hAnsi="Consolas" w:cs="Times New Roman"/>
+          <w:color w:val="D4D4D4"/>
+          <w:sz w:val="15"/>
+          <w:szCs w:val="15"/>
+          <w:lang w:eastAsia="it-IT"/>
+        </w:rPr>
+      </w:pPr>
+      <w:r>
+        <w:rPr>
+          <w:rFonts w:ascii="Consolas" w:eastAsia="Times New Roman" w:hAnsi="Consolas" w:cs="Times New Roman"/>
+          <w:color w:val="D4D4D4"/>
+          <w:sz w:val="15"/>
+          <w:szCs w:val="15"/>
+          <w:lang w:eastAsia="it-IT"/>
+        </w:rPr>
+        <w:t>            [</w:t>
+      </w:r>
+      <w:r>
+        <w:rPr>
+          <w:rFonts w:ascii="Consolas" w:eastAsia="Times New Roman" w:hAnsi="Consolas" w:cs="Times New Roman"/>
+          <w:color w:val="B5CEA8"/>
+          <w:sz w:val="15"/>
+          <w:szCs w:val="15"/>
+          <w:lang w:eastAsia="it-IT"/>
+        </w:rPr>
+        <w:t>2</w:t>
+      </w:r>
+      <w:r>
+        <w:rPr>
+          <w:rFonts w:ascii="Consolas" w:eastAsia="Times New Roman" w:hAnsi="Consolas" w:cs="Times New Roman"/>
+          <w:color w:val="D4D4D4"/>
+          <w:sz w:val="15"/>
+          <w:szCs w:val="15"/>
+          <w:lang w:eastAsia="it-IT"/>
+        </w:rPr>
+        <w:t>] = {</w:t>
+      </w:r>
+    </w:p>
+    <w:p>
+      <w:pPr>
+        <w:shd w:val="clear" w:color="auto" w:fill="1E1E1E"/>
+        <w:spacing w:after="0" w:line="210" w:lineRule="atLeast"/>
+        <w:rPr>
+          <w:rFonts w:ascii="Consolas" w:eastAsia="Times New Roman" w:hAnsi="Consolas" w:cs="Times New Roman"/>
+          <w:color w:val="D4D4D4"/>
+          <w:sz w:val="15"/>
+          <w:szCs w:val="15"/>
+          <w:lang w:eastAsia="it-IT"/>
+        </w:rPr>
+      </w:pPr>
+      <w:r>
+        <w:rPr>
+          <w:rFonts w:ascii="Consolas" w:eastAsia="Times New Roman" w:hAnsi="Consolas" w:cs="Times New Roman"/>
+          <w:color w:val="D4D4D4"/>
+          <w:sz w:val="15"/>
+          <w:szCs w:val="15"/>
+          <w:lang w:eastAsia="it-IT"/>
+        </w:rPr>
+        <w:t>                [</w:t>
+      </w:r>
+      <w:r>
+        <w:rPr>
+          <w:rFonts w:ascii="Consolas" w:eastAsia="Times New Roman" w:hAnsi="Consolas" w:cs="Times New Roman"/>
+          <w:color w:val="CE9178"/>
+          <w:sz w:val="15"/>
+          <w:szCs w:val="15"/>
+          <w:lang w:eastAsia="it-IT"/>
+        </w:rPr>
+        <w:t>'name'</w:t>
+      </w:r>
+      <w:r>
+        <w:rPr>
+          <w:rFonts w:ascii="Consolas" w:eastAsia="Times New Roman" w:hAnsi="Consolas" w:cs="Times New Roman"/>
+          <w:color w:val="D4D4D4"/>
+          <w:sz w:val="15"/>
+          <w:szCs w:val="15"/>
+          <w:lang w:eastAsia="it-IT"/>
+        </w:rPr>
+        <w:t xml:space="preserve">] = </w:t>
+      </w:r>
+      <w:r>
+        <w:rPr>
+          <w:rFonts w:ascii="Consolas" w:eastAsia="Times New Roman" w:hAnsi="Consolas" w:cs="Times New Roman"/>
+          <w:color w:val="CE9178"/>
+          <w:sz w:val="15"/>
+          <w:szCs w:val="15"/>
+          <w:lang w:eastAsia="it-IT"/>
+        </w:rPr>
+        <w:t>'209 SA-2 Site R-3-2'</w:t>
+      </w:r>
+      <w:r>
+        <w:rPr>
+          <w:rFonts w:ascii="Consolas" w:eastAsia="Times New Roman" w:hAnsi="Consolas" w:cs="Times New Roman"/>
+          <w:color w:val="D4D4D4"/>
+          <w:sz w:val="15"/>
+          <w:szCs w:val="15"/>
+          <w:lang w:eastAsia="it-IT"/>
+        </w:rPr>
+        <w:t>,</w:t>
+      </w:r>
+    </w:p>
+    <w:p>
+      <w:pPr>
+        <w:shd w:val="clear" w:color="auto" w:fill="1E1E1E"/>
+        <w:spacing w:after="0" w:line="210" w:lineRule="atLeast"/>
+        <w:rPr>
+          <w:rFonts w:ascii="Consolas" w:eastAsia="Times New Roman" w:hAnsi="Consolas" w:cs="Times New Roman"/>
+          <w:color w:val="D4D4D4"/>
+          <w:sz w:val="15"/>
+          <w:szCs w:val="15"/>
+          <w:lang w:eastAsia="it-IT"/>
+        </w:rPr>
+      </w:pPr>
+      <w:r>
+        <w:rPr>
+          <w:rFonts w:ascii="Consolas" w:eastAsia="Times New Roman" w:hAnsi="Consolas" w:cs="Times New Roman"/>
+          <w:color w:val="D4D4D4"/>
+          <w:sz w:val="15"/>
+          <w:szCs w:val="15"/>
+          <w:lang w:eastAsia="it-IT"/>
+        </w:rPr>
+        <w:t>                [</w:t>
+      </w:r>
+      <w:r>
+        <w:rPr>
+          <w:rFonts w:ascii="Consolas" w:eastAsia="Times New Roman" w:hAnsi="Consolas" w:cs="Times New Roman"/>
+          <w:color w:val="CE9178"/>
+          <w:sz w:val="15"/>
+          <w:szCs w:val="15"/>
+          <w:lang w:eastAsia="it-IT"/>
+        </w:rPr>
+        <w:t>'dead_last'</w:t>
+      </w:r>
+      <w:r>
+        <w:rPr>
+          <w:rFonts w:ascii="Consolas" w:eastAsia="Times New Roman" w:hAnsi="Consolas" w:cs="Times New Roman"/>
+          <w:color w:val="D4D4D4"/>
+          <w:sz w:val="15"/>
+          <w:szCs w:val="15"/>
+          <w:lang w:eastAsia="it-IT"/>
+        </w:rPr>
+        <w:t xml:space="preserve">] = </w:t>
+      </w:r>
+      <w:r>
+        <w:rPr>
+          <w:rFonts w:ascii="Consolas" w:eastAsia="Times New Roman" w:hAnsi="Consolas" w:cs="Times New Roman"/>
+          <w:color w:val="569CD6"/>
+          <w:sz w:val="15"/>
+          <w:szCs w:val="15"/>
+          <w:lang w:eastAsia="it-IT"/>
+        </w:rPr>
+        <w:t>false</w:t>
+      </w:r>
+      <w:r>
+        <w:rPr>
+          <w:rFonts w:ascii="Consolas" w:eastAsia="Times New Roman" w:hAnsi="Consolas" w:cs="Times New Roman"/>
+          <w:color w:val="D4D4D4"/>
+          <w:sz w:val="15"/>
+          <w:szCs w:val="15"/>
+          <w:lang w:eastAsia="it-IT"/>
+        </w:rPr>
+        <w:t xml:space="preserve">,           </w:t>
+      </w:r>
+    </w:p>
+    <w:p>
+      <w:pPr>
+        <w:shd w:val="clear" w:color="auto" w:fill="1E1E1E"/>
+        <w:spacing w:after="0" w:line="210" w:lineRule="atLeast"/>
+        <w:rPr>
+          <w:rFonts w:ascii="Consolas" w:eastAsia="Times New Roman" w:hAnsi="Consolas" w:cs="Times New Roman"/>
+          <w:color w:val="D4D4D4"/>
+          <w:sz w:val="15"/>
+          <w:szCs w:val="15"/>
+          <w:lang w:eastAsia="it-IT"/>
+        </w:rPr>
+      </w:pPr>
+      <w:r>
+        <w:rPr>
+          <w:rFonts w:ascii="Consolas" w:eastAsia="Times New Roman" w:hAnsi="Consolas" w:cs="Times New Roman"/>
+          <w:color w:val="D4D4D4"/>
+          <w:sz w:val="15"/>
+          <w:szCs w:val="15"/>
+          <w:lang w:eastAsia="it-IT"/>
+        </w:rPr>
+        <w:t>        },</w:t>
+      </w:r>
+    </w:p>
+    <w:p>
+      <w:pPr>
+        <w:shd w:val="clear" w:color="auto" w:fill="1E1E1E"/>
+        <w:spacing w:after="0" w:line="210" w:lineRule="atLeast"/>
+        <w:rPr>
+          <w:rFonts w:ascii="Consolas" w:eastAsia="Times New Roman" w:hAnsi="Consolas" w:cs="Times New Roman"/>
+          <w:color w:val="D4D4D4"/>
+          <w:sz w:val="15"/>
+          <w:szCs w:val="15"/>
+          <w:lang w:eastAsia="it-IT"/>
+        </w:rPr>
+      </w:pPr>
+      <w:r>
+        <w:rPr>
+          <w:rFonts w:ascii="Consolas" w:eastAsia="Times New Roman" w:hAnsi="Consolas" w:cs="Times New Roman"/>
+          <w:color w:val="D4D4D4"/>
+          <w:sz w:val="15"/>
+          <w:szCs w:val="15"/>
+          <w:lang w:eastAsia="it-IT"/>
+        </w:rPr>
+        <w:t>        [</w:t>
+      </w:r>
+      <w:r>
+        <w:rPr>
+          <w:rFonts w:ascii="Consolas" w:eastAsia="Times New Roman" w:hAnsi="Consolas" w:cs="Times New Roman"/>
+          <w:color w:val="CE9178"/>
+          <w:sz w:val="15"/>
+          <w:szCs w:val="15"/>
+          <w:lang w:eastAsia="it-IT"/>
+        </w:rPr>
+        <w:t>'groupId'</w:t>
+      </w:r>
+      <w:r>
+        <w:rPr>
+          <w:rFonts w:ascii="Consolas" w:eastAsia="Times New Roman" w:hAnsi="Consolas" w:cs="Times New Roman"/>
+          <w:color w:val="D4D4D4"/>
+          <w:sz w:val="15"/>
+          <w:szCs w:val="15"/>
+          <w:lang w:eastAsia="it-IT"/>
+        </w:rPr>
+        <w:t xml:space="preserve">] = </w:t>
+      </w:r>
+      <w:r>
+        <w:rPr>
+          <w:rFonts w:ascii="Consolas" w:eastAsia="Times New Roman" w:hAnsi="Consolas" w:cs="Times New Roman"/>
+          <w:color w:val="B5CEA8"/>
+          <w:sz w:val="15"/>
+          <w:szCs w:val="15"/>
+          <w:lang w:eastAsia="it-IT"/>
+        </w:rPr>
+        <w:t>424</w:t>
+      </w:r>
+      <w:r>
+        <w:rPr>
+          <w:rFonts w:ascii="Consolas" w:eastAsia="Times New Roman" w:hAnsi="Consolas" w:cs="Times New Roman"/>
+          <w:color w:val="D4D4D4"/>
+          <w:sz w:val="15"/>
+          <w:szCs w:val="15"/>
+          <w:lang w:eastAsia="it-IT"/>
+        </w:rPr>
+        <w:t>,</w:t>
+      </w:r>
+    </w:p>
+    <w:p>
+      <w:pPr>
+        <w:shd w:val="clear" w:color="auto" w:fill="1E1E1E"/>
+        <w:spacing w:after="0" w:line="210" w:lineRule="atLeast"/>
+        <w:rPr>
+          <w:rFonts w:ascii="Consolas" w:eastAsia="Times New Roman" w:hAnsi="Consolas" w:cs="Times New Roman"/>
+          <w:color w:val="D4D4D4"/>
+          <w:sz w:val="15"/>
+          <w:szCs w:val="15"/>
+          <w:lang w:eastAsia="it-IT"/>
+        </w:rPr>
+      </w:pPr>
+      <w:r>
+        <w:rPr>
+          <w:rFonts w:ascii="Consolas" w:eastAsia="Times New Roman" w:hAnsi="Consolas" w:cs="Times New Roman"/>
+          <w:color w:val="D4D4D4"/>
+          <w:sz w:val="15"/>
+          <w:szCs w:val="15"/>
+          <w:lang w:eastAsia="it-IT"/>
+        </w:rPr>
+        <w:t>        [</w:t>
+      </w:r>
+      <w:r>
+        <w:rPr>
+          <w:rFonts w:ascii="Consolas" w:eastAsia="Times New Roman" w:hAnsi="Consolas" w:cs="Times New Roman"/>
+          <w:color w:val="CE9178"/>
+          <w:sz w:val="15"/>
+          <w:szCs w:val="15"/>
+          <w:lang w:eastAsia="it-IT"/>
+        </w:rPr>
+        <w:t>'firepower'</w:t>
+      </w:r>
+      <w:r>
+        <w:rPr>
+          <w:rFonts w:ascii="Consolas" w:eastAsia="Times New Roman" w:hAnsi="Consolas" w:cs="Times New Roman"/>
+          <w:color w:val="D4D4D4"/>
+          <w:sz w:val="15"/>
+          <w:szCs w:val="15"/>
+          <w:lang w:eastAsia="it-IT"/>
+        </w:rPr>
+        <w:t xml:space="preserve">] = { </w:t>
+      </w:r>
+      <w:r>
+        <w:rPr>
+          <w:rFonts w:ascii="Consolas" w:eastAsia="Times New Roman" w:hAnsi="Consolas" w:cs="Times New Roman"/>
+          <w:color w:val="6A9955"/>
+          <w:sz w:val="15"/>
+          <w:szCs w:val="15"/>
+          <w:lang w:eastAsia="it-IT"/>
+        </w:rPr>
+        <w:t>-- firepower: min max number of aircraft needed for target attack</w:t>
+      </w:r>
+    </w:p>
+    <w:p>
+      <w:pPr>
+        <w:shd w:val="clear" w:color="auto" w:fill="1E1E1E"/>
+        <w:spacing w:after="0" w:line="210" w:lineRule="atLeast"/>
+        <w:rPr>
+          <w:rFonts w:ascii="Consolas" w:eastAsia="Times New Roman" w:hAnsi="Consolas" w:cs="Times New Roman"/>
+          <w:color w:val="D4D4D4"/>
+          <w:sz w:val="15"/>
+          <w:szCs w:val="15"/>
+          <w:lang w:eastAsia="it-IT"/>
+        </w:rPr>
+      </w:pPr>
+      <w:r>
+        <w:rPr>
+          <w:rFonts w:ascii="Consolas" w:eastAsia="Times New Roman" w:hAnsi="Consolas" w:cs="Times New Roman"/>
+          <w:color w:val="D4D4D4"/>
+          <w:sz w:val="15"/>
+          <w:szCs w:val="15"/>
+          <w:lang w:eastAsia="it-IT"/>
+        </w:rPr>
+        <w:t>            [</w:t>
+      </w:r>
+      <w:r>
+        <w:rPr>
+          <w:rFonts w:ascii="Consolas" w:eastAsia="Times New Roman" w:hAnsi="Consolas" w:cs="Times New Roman"/>
+          <w:color w:val="CE9178"/>
+          <w:sz w:val="15"/>
+          <w:szCs w:val="15"/>
+          <w:lang w:eastAsia="it-IT"/>
+        </w:rPr>
+        <w:t>'min'</w:t>
+      </w:r>
+      <w:r>
+        <w:rPr>
+          <w:rFonts w:ascii="Consolas" w:eastAsia="Times New Roman" w:hAnsi="Consolas" w:cs="Times New Roman"/>
+          <w:color w:val="D4D4D4"/>
+          <w:sz w:val="15"/>
+          <w:szCs w:val="15"/>
+          <w:lang w:eastAsia="it-IT"/>
+        </w:rPr>
+        <w:t xml:space="preserve">] = </w:t>
+      </w:r>
+      <w:r>
+        <w:rPr>
+          <w:rFonts w:ascii="Consolas" w:eastAsia="Times New Roman" w:hAnsi="Consolas" w:cs="Times New Roman"/>
+          <w:color w:val="B5CEA8"/>
+          <w:sz w:val="15"/>
+          <w:szCs w:val="15"/>
+          <w:lang w:eastAsia="it-IT"/>
+        </w:rPr>
+        <w:t>3</w:t>
+      </w:r>
+      <w:r>
+        <w:rPr>
+          <w:rFonts w:ascii="Consolas" w:eastAsia="Times New Roman" w:hAnsi="Consolas" w:cs="Times New Roman"/>
+          <w:color w:val="D4D4D4"/>
+          <w:sz w:val="15"/>
+          <w:szCs w:val="15"/>
+          <w:lang w:eastAsia="it-IT"/>
+        </w:rPr>
+        <w:t>,</w:t>
+      </w:r>
+    </w:p>
+    <w:p>
+      <w:pPr>
+        <w:shd w:val="clear" w:color="auto" w:fill="1E1E1E"/>
+        <w:spacing w:after="0" w:line="210" w:lineRule="atLeast"/>
+        <w:rPr>
+          <w:rFonts w:ascii="Consolas" w:eastAsia="Times New Roman" w:hAnsi="Consolas" w:cs="Times New Roman"/>
+          <w:color w:val="D4D4D4"/>
+          <w:sz w:val="15"/>
+          <w:szCs w:val="15"/>
+          <w:lang w:eastAsia="it-IT"/>
+        </w:rPr>
+      </w:pPr>
+      <w:r>
+        <w:rPr>
+          <w:rFonts w:ascii="Consolas" w:eastAsia="Times New Roman" w:hAnsi="Consolas" w:cs="Times New Roman"/>
+          <w:color w:val="D4D4D4"/>
+          <w:sz w:val="15"/>
+          <w:szCs w:val="15"/>
+          <w:lang w:eastAsia="it-IT"/>
+        </w:rPr>
+        <w:t>            [</w:t>
+      </w:r>
+      <w:r>
+        <w:rPr>
+          <w:rFonts w:ascii="Consolas" w:eastAsia="Times New Roman" w:hAnsi="Consolas" w:cs="Times New Roman"/>
+          <w:color w:val="CE9178"/>
+          <w:sz w:val="15"/>
+          <w:szCs w:val="15"/>
+          <w:lang w:eastAsia="it-IT"/>
+        </w:rPr>
+        <w:t>'max'</w:t>
+      </w:r>
+      <w:r>
+        <w:rPr>
+          <w:rFonts w:ascii="Consolas" w:eastAsia="Times New Roman" w:hAnsi="Consolas" w:cs="Times New Roman"/>
+          <w:color w:val="D4D4D4"/>
+          <w:sz w:val="15"/>
+          <w:szCs w:val="15"/>
+          <w:lang w:eastAsia="it-IT"/>
+        </w:rPr>
+        <w:t xml:space="preserve">] = </w:t>
+      </w:r>
+      <w:r>
+        <w:rPr>
+          <w:rFonts w:ascii="Consolas" w:eastAsia="Times New Roman" w:hAnsi="Consolas" w:cs="Times New Roman"/>
+          <w:color w:val="B5CEA8"/>
+          <w:sz w:val="15"/>
+          <w:szCs w:val="15"/>
+          <w:lang w:eastAsia="it-IT"/>
+        </w:rPr>
+        <w:t>6</w:t>
+      </w:r>
+      <w:r>
+        <w:rPr>
+          <w:rFonts w:ascii="Consolas" w:eastAsia="Times New Roman" w:hAnsi="Consolas" w:cs="Times New Roman"/>
+          <w:color w:val="D4D4D4"/>
+          <w:sz w:val="15"/>
+          <w:szCs w:val="15"/>
+          <w:lang w:eastAsia="it-IT"/>
+        </w:rPr>
+        <w:t>,</w:t>
+      </w:r>
+    </w:p>
+    <w:p>
+      <w:pPr>
+        <w:shd w:val="clear" w:color="auto" w:fill="1E1E1E"/>
+        <w:spacing w:after="0" w:line="210" w:lineRule="atLeast"/>
+        <w:rPr>
+          <w:rFonts w:ascii="Consolas" w:eastAsia="Times New Roman" w:hAnsi="Consolas" w:cs="Times New Roman"/>
+          <w:color w:val="D4D4D4"/>
+          <w:sz w:val="15"/>
+          <w:szCs w:val="15"/>
+          <w:lang w:eastAsia="it-IT"/>
+        </w:rPr>
+      </w:pPr>
+      <w:r>
+        <w:rPr>
+          <w:rFonts w:ascii="Consolas" w:eastAsia="Times New Roman" w:hAnsi="Consolas" w:cs="Times New Roman"/>
+          <w:color w:val="D4D4D4"/>
+          <w:sz w:val="15"/>
+          <w:szCs w:val="15"/>
+          <w:lang w:eastAsia="it-IT"/>
+        </w:rPr>
+        <w:t>        },</w:t>
+      </w:r>
+    </w:p>
+    <w:p>
+      <w:pPr>
+        <w:shd w:val="clear" w:color="auto" w:fill="1E1E1E"/>
+        <w:spacing w:after="0" w:line="210" w:lineRule="atLeast"/>
+        <w:rPr>
+          <w:rFonts w:ascii="Consolas" w:eastAsia="Times New Roman" w:hAnsi="Consolas" w:cs="Times New Roman"/>
+          <w:color w:val="D4D4D4"/>
+          <w:sz w:val="15"/>
+          <w:szCs w:val="15"/>
+          <w:lang w:eastAsia="it-IT"/>
+        </w:rPr>
+      </w:pPr>
+      <w:r>
+        <w:rPr>
+          <w:rFonts w:ascii="Consolas" w:eastAsia="Times New Roman" w:hAnsi="Consolas" w:cs="Times New Roman"/>
+          <w:color w:val="D4D4D4"/>
+          <w:sz w:val="15"/>
+          <w:szCs w:val="15"/>
+          <w:lang w:eastAsia="it-IT"/>
+        </w:rPr>
+        <w:t>        [</w:t>
+      </w:r>
+      <w:r>
+        <w:rPr>
+          <w:rFonts w:ascii="Consolas" w:eastAsia="Times New Roman" w:hAnsi="Consolas" w:cs="Times New Roman"/>
+          <w:color w:val="CE9178"/>
+          <w:sz w:val="15"/>
+          <w:szCs w:val="15"/>
+          <w:lang w:eastAsia="it-IT"/>
+        </w:rPr>
+        <w:t>'class'</w:t>
+      </w:r>
+      <w:r>
+        <w:rPr>
+          <w:rFonts w:ascii="Consolas" w:eastAsia="Times New Roman" w:hAnsi="Consolas" w:cs="Times New Roman"/>
+          <w:color w:val="D4D4D4"/>
+          <w:sz w:val="15"/>
+          <w:szCs w:val="15"/>
+          <w:lang w:eastAsia="it-IT"/>
+        </w:rPr>
+        <w:t xml:space="preserve">] = </w:t>
+      </w:r>
+      <w:r>
+        <w:rPr>
+          <w:rFonts w:ascii="Consolas" w:eastAsia="Times New Roman" w:hAnsi="Consolas" w:cs="Times New Roman"/>
+          <w:color w:val="CE9178"/>
+          <w:sz w:val="15"/>
+          <w:szCs w:val="15"/>
+          <w:lang w:eastAsia="it-IT"/>
+        </w:rPr>
+        <w:t>'vehicle'</w:t>
+      </w:r>
+      <w:r>
+        <w:rPr>
+          <w:rFonts w:ascii="Consolas" w:eastAsia="Times New Roman" w:hAnsi="Consolas" w:cs="Times New Roman"/>
+          <w:color w:val="D4D4D4"/>
+          <w:sz w:val="15"/>
+          <w:szCs w:val="15"/>
+          <w:lang w:eastAsia="it-IT"/>
+        </w:rPr>
+        <w:t xml:space="preserve">, </w:t>
+      </w:r>
+      <w:r>
+        <w:rPr>
+          <w:rFonts w:ascii="Consolas" w:eastAsia="Times New Roman" w:hAnsi="Consolas" w:cs="Times New Roman"/>
+          <w:color w:val="6A9955"/>
+          <w:sz w:val="15"/>
+          <w:szCs w:val="15"/>
+          <w:lang w:eastAsia="it-IT"/>
+        </w:rPr>
+        <w:t>-- DCS class of target</w:t>
+      </w:r>
+    </w:p>
+    <w:p>
+      <w:pPr>
+        <w:shd w:val="clear" w:color="auto" w:fill="1E1E1E"/>
+        <w:spacing w:after="0" w:line="210" w:lineRule="atLeast"/>
+        <w:rPr>
+          <w:rFonts w:ascii="Consolas" w:eastAsia="Times New Roman" w:hAnsi="Consolas" w:cs="Times New Roman"/>
+          <w:color w:val="D4D4D4"/>
+          <w:sz w:val="15"/>
+          <w:szCs w:val="15"/>
+          <w:lang w:eastAsia="it-IT"/>
+        </w:rPr>
+      </w:pPr>
+      <w:r>
+        <w:rPr>
+          <w:rFonts w:ascii="Consolas" w:eastAsia="Times New Roman" w:hAnsi="Consolas" w:cs="Times New Roman"/>
+          <w:color w:val="D4D4D4"/>
+          <w:sz w:val="15"/>
+          <w:szCs w:val="15"/>
+          <w:lang w:eastAsia="it-IT"/>
+        </w:rPr>
+        <w:t>        [</w:t>
+      </w:r>
+      <w:r>
+        <w:rPr>
+          <w:rFonts w:ascii="Consolas" w:eastAsia="Times New Roman" w:hAnsi="Consolas" w:cs="Times New Roman"/>
+          <w:color w:val="CE9178"/>
+          <w:sz w:val="15"/>
+          <w:szCs w:val="15"/>
+          <w:lang w:eastAsia="it-IT"/>
+        </w:rPr>
+        <w:t>'ATO'</w:t>
+      </w:r>
+      <w:r>
+        <w:rPr>
+          <w:rFonts w:ascii="Consolas" w:eastAsia="Times New Roman" w:hAnsi="Consolas" w:cs="Times New Roman"/>
+          <w:color w:val="D4D4D4"/>
+          <w:sz w:val="15"/>
+          <w:szCs w:val="15"/>
+          <w:lang w:eastAsia="it-IT"/>
+        </w:rPr>
+        <w:t xml:space="preserve">] = </w:t>
+      </w:r>
+      <w:r>
+        <w:rPr>
+          <w:rFonts w:ascii="Consolas" w:eastAsia="Times New Roman" w:hAnsi="Consolas" w:cs="Times New Roman"/>
+          <w:color w:val="569CD6"/>
+          <w:sz w:val="15"/>
+          <w:szCs w:val="15"/>
+          <w:lang w:eastAsia="it-IT"/>
+        </w:rPr>
+        <w:t>true</w:t>
+      </w:r>
+      <w:r>
+        <w:rPr>
+          <w:rFonts w:ascii="Consolas" w:eastAsia="Times New Roman" w:hAnsi="Consolas" w:cs="Times New Roman"/>
+          <w:color w:val="D4D4D4"/>
+          <w:sz w:val="15"/>
+          <w:szCs w:val="15"/>
+          <w:lang w:eastAsia="it-IT"/>
+        </w:rPr>
+        <w:t xml:space="preserve">, </w:t>
+      </w:r>
+      <w:r>
+        <w:rPr>
+          <w:rFonts w:ascii="Consolas" w:eastAsia="Times New Roman" w:hAnsi="Consolas" w:cs="Times New Roman"/>
+          <w:color w:val="6A9955"/>
+          <w:sz w:val="15"/>
+          <w:szCs w:val="15"/>
+          <w:lang w:eastAsia="it-IT"/>
+        </w:rPr>
+        <w:t>-- abilitation for attack (??)</w:t>
+      </w:r>
+    </w:p>
+    <w:p>
+      <w:pPr>
+        <w:shd w:val="clear" w:color="auto" w:fill="1E1E1E"/>
+        <w:spacing w:after="0" w:line="210" w:lineRule="atLeast"/>
+        <w:rPr>
+          <w:rFonts w:ascii="Consolas" w:eastAsia="Times New Roman" w:hAnsi="Consolas" w:cs="Times New Roman"/>
+          <w:color w:val="D4D4D4"/>
+          <w:sz w:val="15"/>
+          <w:szCs w:val="15"/>
+          <w:lang w:eastAsia="it-IT"/>
+        </w:rPr>
+      </w:pPr>
+      <w:r>
+        <w:rPr>
+          <w:rFonts w:ascii="Consolas" w:eastAsia="Times New Roman" w:hAnsi="Consolas" w:cs="Times New Roman"/>
+          <w:color w:val="D4D4D4"/>
+          <w:sz w:val="15"/>
+          <w:szCs w:val="15"/>
+          <w:lang w:eastAsia="it-IT"/>
+        </w:rPr>
+        <w:t>        [</w:t>
+      </w:r>
+      <w:r>
+        <w:rPr>
+          <w:rFonts w:ascii="Consolas" w:eastAsia="Times New Roman" w:hAnsi="Consolas" w:cs="Times New Roman"/>
+          <w:color w:val="CE9178"/>
+          <w:sz w:val="15"/>
+          <w:szCs w:val="15"/>
+          <w:lang w:eastAsia="it-IT"/>
+        </w:rPr>
+        <w:t>'task'</w:t>
+      </w:r>
+      <w:r>
+        <w:rPr>
+          <w:rFonts w:ascii="Consolas" w:eastAsia="Times New Roman" w:hAnsi="Consolas" w:cs="Times New Roman"/>
+          <w:color w:val="D4D4D4"/>
+          <w:sz w:val="15"/>
+          <w:szCs w:val="15"/>
+          <w:lang w:eastAsia="it-IT"/>
+        </w:rPr>
+        <w:t xml:space="preserve">] = </w:t>
+      </w:r>
+      <w:r>
+        <w:rPr>
+          <w:rFonts w:ascii="Consolas" w:eastAsia="Times New Roman" w:hAnsi="Consolas" w:cs="Times New Roman"/>
+          <w:color w:val="CE9178"/>
+          <w:sz w:val="15"/>
+          <w:szCs w:val="15"/>
+          <w:lang w:eastAsia="it-IT"/>
+        </w:rPr>
+        <w:t>'Strike'</w:t>
+      </w:r>
+      <w:r>
+        <w:rPr>
+          <w:rFonts w:ascii="Consolas" w:eastAsia="Times New Roman" w:hAnsi="Consolas" w:cs="Times New Roman"/>
+          <w:color w:val="D4D4D4"/>
+          <w:sz w:val="15"/>
+          <w:szCs w:val="15"/>
+          <w:lang w:eastAsia="it-IT"/>
+        </w:rPr>
+        <w:t xml:space="preserve">, </w:t>
+      </w:r>
+      <w:r>
+        <w:rPr>
+          <w:rFonts w:ascii="Consolas" w:eastAsia="Times New Roman" w:hAnsi="Consolas" w:cs="Times New Roman"/>
+          <w:color w:val="6A9955"/>
+          <w:sz w:val="15"/>
+          <w:szCs w:val="15"/>
+          <w:lang w:eastAsia="it-IT"/>
+        </w:rPr>
+        <w:t>-- type of task (reference used for select. aircraft payload )</w:t>
+      </w:r>
+    </w:p>
+    <w:p>
+      <w:pPr>
+        <w:shd w:val="clear" w:color="auto" w:fill="1E1E1E"/>
+        <w:spacing w:after="0" w:line="210" w:lineRule="atLeast"/>
+        <w:rPr>
+          <w:rFonts w:ascii="Consolas" w:eastAsia="Times New Roman" w:hAnsi="Consolas" w:cs="Times New Roman"/>
+          <w:color w:val="D4D4D4"/>
+          <w:sz w:val="15"/>
+          <w:szCs w:val="15"/>
+          <w:lang w:eastAsia="it-IT"/>
+        </w:rPr>
+      </w:pPr>
+      <w:r>
+        <w:rPr>
+          <w:rFonts w:ascii="Consolas" w:eastAsia="Times New Roman" w:hAnsi="Consolas" w:cs="Times New Roman"/>
+          <w:color w:val="D4D4D4"/>
+          <w:sz w:val="15"/>
+          <w:szCs w:val="15"/>
+          <w:lang w:eastAsia="it-IT"/>
+        </w:rPr>
+        <w:t>        [</w:t>
+      </w:r>
+      <w:r>
+        <w:rPr>
+          <w:rFonts w:ascii="Consolas" w:eastAsia="Times New Roman" w:hAnsi="Consolas" w:cs="Times New Roman"/>
+          <w:color w:val="CE9178"/>
+          <w:sz w:val="15"/>
+          <w:szCs w:val="15"/>
+          <w:lang w:eastAsia="it-IT"/>
+        </w:rPr>
+        <w:t>'y'</w:t>
+      </w:r>
+      <w:r>
+        <w:rPr>
+          <w:rFonts w:ascii="Consolas" w:eastAsia="Times New Roman" w:hAnsi="Consolas" w:cs="Times New Roman"/>
+          <w:color w:val="D4D4D4"/>
+          <w:sz w:val="15"/>
+          <w:szCs w:val="15"/>
+          <w:lang w:eastAsia="it-IT"/>
+        </w:rPr>
+        <w:t xml:space="preserve">] = </w:t>
+      </w:r>
+      <w:r>
+        <w:rPr>
+          <w:rFonts w:ascii="Consolas" w:eastAsia="Times New Roman" w:hAnsi="Consolas" w:cs="Times New Roman"/>
+          <w:color w:val="B5CEA8"/>
+          <w:sz w:val="15"/>
+          <w:szCs w:val="15"/>
+          <w:lang w:eastAsia="it-IT"/>
+        </w:rPr>
+        <w:t>845506.11025898</w:t>
+      </w:r>
+      <w:r>
+        <w:rPr>
+          <w:rFonts w:ascii="Consolas" w:eastAsia="Times New Roman" w:hAnsi="Consolas" w:cs="Times New Roman"/>
+          <w:color w:val="D4D4D4"/>
+          <w:sz w:val="15"/>
+          <w:szCs w:val="15"/>
+          <w:lang w:eastAsia="it-IT"/>
+        </w:rPr>
+        <w:t xml:space="preserve">, </w:t>
+      </w:r>
+    </w:p>
+    <w:p>
+      <w:pPr>
+        <w:shd w:val="clear" w:color="auto" w:fill="1E1E1E"/>
+        <w:spacing w:after="0" w:line="210" w:lineRule="atLeast"/>
+        <w:rPr>
+          <w:rFonts w:ascii="Consolas" w:eastAsia="Times New Roman" w:hAnsi="Consolas" w:cs="Times New Roman"/>
+          <w:color w:val="D4D4D4"/>
+          <w:sz w:val="15"/>
+          <w:szCs w:val="15"/>
+          <w:lang w:eastAsia="it-IT"/>
+        </w:rPr>
+      </w:pPr>
+      <w:r>
+        <w:rPr>
+          <w:rFonts w:ascii="Consolas" w:eastAsia="Times New Roman" w:hAnsi="Consolas" w:cs="Times New Roman"/>
+          <w:color w:val="D4D4D4"/>
+          <w:sz w:val="15"/>
+          <w:szCs w:val="15"/>
+          <w:lang w:eastAsia="it-IT"/>
+        </w:rPr>
+        <w:t>        [</w:t>
+      </w:r>
+      <w:r>
+        <w:rPr>
+          <w:rFonts w:ascii="Consolas" w:eastAsia="Times New Roman" w:hAnsi="Consolas" w:cs="Times New Roman"/>
+          <w:color w:val="CE9178"/>
+          <w:sz w:val="15"/>
+          <w:szCs w:val="15"/>
+          <w:lang w:eastAsia="it-IT"/>
+        </w:rPr>
+        <w:t>'x'</w:t>
+      </w:r>
+      <w:r>
+        <w:rPr>
+          <w:rFonts w:ascii="Consolas" w:eastAsia="Times New Roman" w:hAnsi="Consolas" w:cs="Times New Roman"/>
+          <w:color w:val="D4D4D4"/>
+          <w:sz w:val="15"/>
+          <w:szCs w:val="15"/>
+          <w:lang w:eastAsia="it-IT"/>
+        </w:rPr>
+        <w:t>] = -</w:t>
+      </w:r>
+      <w:r>
+        <w:rPr>
+          <w:rFonts w:ascii="Consolas" w:eastAsia="Times New Roman" w:hAnsi="Consolas" w:cs="Times New Roman"/>
+          <w:color w:val="B5CEA8"/>
+          <w:sz w:val="15"/>
+          <w:szCs w:val="15"/>
+          <w:lang w:eastAsia="it-IT"/>
+        </w:rPr>
+        <w:t>83928.376679949</w:t>
+      </w:r>
+      <w:r>
+        <w:rPr>
+          <w:rFonts w:ascii="Consolas" w:eastAsia="Times New Roman" w:hAnsi="Consolas" w:cs="Times New Roman"/>
+          <w:color w:val="D4D4D4"/>
+          <w:sz w:val="15"/>
+          <w:szCs w:val="15"/>
+          <w:lang w:eastAsia="it-IT"/>
+        </w:rPr>
+        <w:t>,</w:t>
+      </w:r>
+    </w:p>
+    <w:p>
+      <w:pPr>
+        <w:shd w:val="clear" w:color="auto" w:fill="1E1E1E"/>
+        <w:spacing w:after="0" w:line="210" w:lineRule="atLeast"/>
+        <w:rPr>
+          <w:rFonts w:ascii="Consolas" w:eastAsia="Times New Roman" w:hAnsi="Consolas" w:cs="Times New Roman"/>
+          <w:color w:val="D4D4D4"/>
+          <w:sz w:val="15"/>
+          <w:szCs w:val="15"/>
+          <w:lang w:eastAsia="it-IT"/>
+        </w:rPr>
+      </w:pPr>
+      <w:r>
+        <w:rPr>
+          <w:rFonts w:ascii="Consolas" w:eastAsia="Times New Roman" w:hAnsi="Consolas" w:cs="Times New Roman"/>
+          <w:color w:val="D4D4D4"/>
+          <w:sz w:val="15"/>
+          <w:szCs w:val="15"/>
+          <w:lang w:eastAsia="it-IT"/>
+        </w:rPr>
+        <w:t>        [</w:t>
+      </w:r>
+      <w:r>
+        <w:rPr>
+          <w:rFonts w:ascii="Consolas" w:eastAsia="Times New Roman" w:hAnsi="Consolas" w:cs="Times New Roman"/>
+          <w:color w:val="CE9178"/>
+          <w:sz w:val="15"/>
+          <w:szCs w:val="15"/>
+          <w:lang w:eastAsia="it-IT"/>
+        </w:rPr>
+        <w:t>'attributes'</w:t>
+      </w:r>
+      <w:r>
+        <w:rPr>
+          <w:rFonts w:ascii="Consolas" w:eastAsia="Times New Roman" w:hAnsi="Consolas" w:cs="Times New Roman"/>
+          <w:color w:val="D4D4D4"/>
+          <w:sz w:val="15"/>
+          <w:szCs w:val="15"/>
+          <w:lang w:eastAsia="it-IT"/>
+        </w:rPr>
+        <w:t xml:space="preserve">] = { </w:t>
+      </w:r>
+      <w:r>
+        <w:rPr>
+          <w:rFonts w:ascii="Consolas" w:eastAsia="Times New Roman" w:hAnsi="Consolas" w:cs="Times New Roman"/>
+          <w:color w:val="6A9955"/>
+          <w:sz w:val="15"/>
+          <w:szCs w:val="15"/>
+          <w:lang w:eastAsia="it-IT"/>
+        </w:rPr>
+        <w:t>-- type of weapon asset attribute (reference used for selection type of mission)</w:t>
+      </w:r>
+    </w:p>
+    <w:p>
+      <w:pPr>
+        <w:shd w:val="clear" w:color="auto" w:fill="1E1E1E"/>
+        <w:spacing w:after="0" w:line="210" w:lineRule="atLeast"/>
+        <w:rPr>
+          <w:rFonts w:ascii="Consolas" w:eastAsia="Times New Roman" w:hAnsi="Consolas" w:cs="Times New Roman"/>
+          <w:color w:val="D4D4D4"/>
+          <w:sz w:val="15"/>
+          <w:szCs w:val="15"/>
+          <w:lang w:eastAsia="it-IT"/>
+        </w:rPr>
+      </w:pPr>
+      <w:r>
+        <w:rPr>
+          <w:rFonts w:ascii="Consolas" w:eastAsia="Times New Roman" w:hAnsi="Consolas" w:cs="Times New Roman"/>
+          <w:color w:val="D4D4D4"/>
+          <w:sz w:val="15"/>
+          <w:szCs w:val="15"/>
+          <w:lang w:eastAsia="it-IT"/>
+        </w:rPr>
+        <w:t>            [</w:t>
+      </w:r>
+      <w:r>
+        <w:rPr>
+          <w:rFonts w:ascii="Consolas" w:eastAsia="Times New Roman" w:hAnsi="Consolas" w:cs="Times New Roman"/>
+          <w:color w:val="B5CEA8"/>
+          <w:sz w:val="15"/>
+          <w:szCs w:val="15"/>
+          <w:lang w:eastAsia="it-IT"/>
+        </w:rPr>
+        <w:t>1</w:t>
+      </w:r>
+      <w:r>
+        <w:rPr>
+          <w:rFonts w:ascii="Consolas" w:eastAsia="Times New Roman" w:hAnsi="Consolas" w:cs="Times New Roman"/>
+          <w:color w:val="D4D4D4"/>
+          <w:sz w:val="15"/>
+          <w:szCs w:val="15"/>
+          <w:lang w:eastAsia="it-IT"/>
+        </w:rPr>
+        <w:t xml:space="preserve">] = </w:t>
+      </w:r>
+      <w:r>
+        <w:rPr>
+          <w:rFonts w:ascii="Consolas" w:eastAsia="Times New Roman" w:hAnsi="Consolas" w:cs="Times New Roman"/>
+          <w:color w:val="CE9178"/>
+          <w:sz w:val="15"/>
+          <w:szCs w:val="15"/>
+          <w:lang w:eastAsia="it-IT"/>
+        </w:rPr>
+        <w:t>'SAM'</w:t>
+      </w:r>
+      <w:r>
+        <w:rPr>
+          <w:rFonts w:ascii="Consolas" w:eastAsia="Times New Roman" w:hAnsi="Consolas" w:cs="Times New Roman"/>
+          <w:color w:val="D4D4D4"/>
+          <w:sz w:val="15"/>
+          <w:szCs w:val="15"/>
+          <w:lang w:eastAsia="it-IT"/>
+        </w:rPr>
+        <w:t>,</w:t>
+      </w:r>
+    </w:p>
+    <w:p>
+      <w:pPr>
+        <w:shd w:val="clear" w:color="auto" w:fill="1E1E1E"/>
+        <w:spacing w:after="0" w:line="210" w:lineRule="atLeast"/>
+        <w:rPr>
+          <w:rFonts w:ascii="Consolas" w:eastAsia="Times New Roman" w:hAnsi="Consolas" w:cs="Times New Roman"/>
+          <w:color w:val="D4D4D4"/>
+          <w:sz w:val="15"/>
+          <w:szCs w:val="15"/>
+          <w:lang w:eastAsia="it-IT"/>
+        </w:rPr>
+      </w:pPr>
+      <w:r>
+        <w:rPr>
+          <w:rFonts w:ascii="Consolas" w:eastAsia="Times New Roman" w:hAnsi="Consolas" w:cs="Times New Roman"/>
+          <w:color w:val="D4D4D4"/>
+          <w:sz w:val="15"/>
+          <w:szCs w:val="15"/>
+          <w:lang w:eastAsia="it-IT"/>
+        </w:rPr>
+        <w:t>        },</w:t>
+      </w:r>
+    </w:p>
+    <w:p>
+      <w:pPr>
+        <w:shd w:val="clear" w:color="auto" w:fill="1E1E1E"/>
+        <w:spacing w:after="0" w:line="210" w:lineRule="atLeast"/>
+        <w:rPr>
+          <w:rFonts w:ascii="Consolas" w:eastAsia="Times New Roman" w:hAnsi="Consolas" w:cs="Times New Roman"/>
+          <w:color w:val="D4D4D4"/>
+          <w:sz w:val="15"/>
+          <w:szCs w:val="15"/>
+          <w:lang w:eastAsia="it-IT"/>
+        </w:rPr>
+      </w:pPr>
+      <w:r>
+        <w:rPr>
+          <w:rFonts w:ascii="Consolas" w:eastAsia="Times New Roman" w:hAnsi="Consolas" w:cs="Times New Roman"/>
+          <w:color w:val="D4D4D4"/>
+          <w:sz w:val="15"/>
+          <w:szCs w:val="15"/>
+          <w:lang w:eastAsia="it-IT"/>
+        </w:rPr>
+        <w:t>        [</w:t>
+      </w:r>
+      <w:r>
+        <w:rPr>
+          <w:rFonts w:ascii="Consolas" w:eastAsia="Times New Roman" w:hAnsi="Consolas" w:cs="Times New Roman"/>
+          <w:color w:val="CE9178"/>
+          <w:sz w:val="15"/>
+          <w:szCs w:val="15"/>
+          <w:lang w:eastAsia="it-IT"/>
+        </w:rPr>
+        <w:t>'dead_last'</w:t>
+      </w:r>
+      <w:r>
+        <w:rPr>
+          <w:rFonts w:ascii="Consolas" w:eastAsia="Times New Roman" w:hAnsi="Consolas" w:cs="Times New Roman"/>
+          <w:color w:val="D4D4D4"/>
+          <w:sz w:val="15"/>
+          <w:szCs w:val="15"/>
+          <w:lang w:eastAsia="it-IT"/>
+        </w:rPr>
+        <w:t xml:space="preserve">] = </w:t>
+      </w:r>
+      <w:r>
+        <w:rPr>
+          <w:rFonts w:ascii="Consolas" w:eastAsia="Times New Roman" w:hAnsi="Consolas" w:cs="Times New Roman"/>
+          <w:color w:val="B5CEA8"/>
+          <w:sz w:val="15"/>
+          <w:szCs w:val="15"/>
+          <w:lang w:eastAsia="it-IT"/>
+        </w:rPr>
+        <w:t>0</w:t>
+      </w:r>
+      <w:r>
+        <w:rPr>
+          <w:rFonts w:ascii="Consolas" w:eastAsia="Times New Roman" w:hAnsi="Consolas" w:cs="Times New Roman"/>
+          <w:color w:val="D4D4D4"/>
+          <w:sz w:val="15"/>
+          <w:szCs w:val="15"/>
+          <w:lang w:eastAsia="it-IT"/>
+        </w:rPr>
+        <w:t xml:space="preserve">, </w:t>
+      </w:r>
+      <w:r>
+        <w:rPr>
+          <w:rFonts w:ascii="Consolas" w:eastAsia="Times New Roman" w:hAnsi="Consolas" w:cs="Times New Roman"/>
+          <w:color w:val="6A9955"/>
+          <w:sz w:val="15"/>
+          <w:szCs w:val="15"/>
+          <w:lang w:eastAsia="it-IT"/>
+        </w:rPr>
+        <w:t>-- dead in last mission</w:t>
+      </w:r>
+    </w:p>
+    <w:p>
+      <w:pPr>
+        <w:shd w:val="clear" w:color="auto" w:fill="1E1E1E"/>
+        <w:spacing w:after="0" w:line="210" w:lineRule="atLeast"/>
+        <w:rPr>
+          <w:rFonts w:ascii="Consolas" w:eastAsia="Times New Roman" w:hAnsi="Consolas" w:cs="Times New Roman"/>
+          <w:color w:val="D4D4D4"/>
+          <w:sz w:val="15"/>
+          <w:szCs w:val="15"/>
+          <w:lang w:eastAsia="it-IT"/>
+        </w:rPr>
+      </w:pPr>
+      <w:r>
+        <w:rPr>
+          <w:rFonts w:ascii="Consolas" w:eastAsia="Times New Roman" w:hAnsi="Consolas" w:cs="Times New Roman"/>
+          <w:color w:val="D4D4D4"/>
+          <w:sz w:val="15"/>
+          <w:szCs w:val="15"/>
+          <w:lang w:eastAsia="it-IT"/>
+        </w:rPr>
+        <w:t>        [</w:t>
+      </w:r>
+      <w:r>
+        <w:rPr>
+          <w:rFonts w:ascii="Consolas" w:eastAsia="Times New Roman" w:hAnsi="Consolas" w:cs="Times New Roman"/>
+          <w:color w:val="CE9178"/>
+          <w:sz w:val="15"/>
+          <w:szCs w:val="15"/>
+          <w:lang w:eastAsia="it-IT"/>
+        </w:rPr>
+        <w:t>'name'</w:t>
+      </w:r>
+      <w:r>
+        <w:rPr>
+          <w:rFonts w:ascii="Consolas" w:eastAsia="Times New Roman" w:hAnsi="Consolas" w:cs="Times New Roman"/>
+          <w:color w:val="D4D4D4"/>
+          <w:sz w:val="15"/>
+          <w:szCs w:val="15"/>
+          <w:lang w:eastAsia="it-IT"/>
+        </w:rPr>
+        <w:t xml:space="preserve">] = </w:t>
+      </w:r>
+      <w:r>
+        <w:rPr>
+          <w:rFonts w:ascii="Consolas" w:eastAsia="Times New Roman" w:hAnsi="Consolas" w:cs="Times New Roman"/>
+          <w:color w:val="CE9178"/>
+          <w:sz w:val="15"/>
+          <w:szCs w:val="15"/>
+          <w:lang w:eastAsia="it-IT"/>
+        </w:rPr>
+        <w:t>'209 SA-2 Site R-3'</w:t>
+      </w:r>
+      <w:r>
+        <w:rPr>
+          <w:rFonts w:ascii="Consolas" w:eastAsia="Times New Roman" w:hAnsi="Consolas" w:cs="Times New Roman"/>
+          <w:color w:val="D4D4D4"/>
+          <w:sz w:val="15"/>
+          <w:szCs w:val="15"/>
+          <w:lang w:eastAsia="it-IT"/>
+        </w:rPr>
+        <w:t>,</w:t>
+      </w:r>
+    </w:p>
+    <w:p>
+      <w:pPr>
+        <w:shd w:val="clear" w:color="auto" w:fill="1E1E1E"/>
+        <w:spacing w:after="0" w:line="210" w:lineRule="atLeast"/>
+        <w:rPr>
+          <w:rFonts w:ascii="Consolas" w:eastAsia="Times New Roman" w:hAnsi="Consolas" w:cs="Times New Roman"/>
+          <w:color w:val="D4D4D4"/>
+          <w:sz w:val="15"/>
+          <w:szCs w:val="15"/>
+          <w:lang w:eastAsia="it-IT"/>
+        </w:rPr>
+      </w:pPr>
+      <w:r>
+        <w:rPr>
+          <w:rFonts w:ascii="Consolas" w:eastAsia="Times New Roman" w:hAnsi="Consolas" w:cs="Times New Roman"/>
+          <w:color w:val="D4D4D4"/>
+          <w:sz w:val="15"/>
+          <w:szCs w:val="15"/>
+          <w:lang w:eastAsia="it-IT"/>
+        </w:rPr>
+        <w:t>        [</w:t>
+      </w:r>
+      <w:r>
+        <w:rPr>
+          <w:rFonts w:ascii="Consolas" w:eastAsia="Times New Roman" w:hAnsi="Consolas" w:cs="Times New Roman"/>
+          <w:color w:val="CE9178"/>
+          <w:sz w:val="15"/>
+          <w:szCs w:val="15"/>
+          <w:lang w:eastAsia="it-IT"/>
+        </w:rPr>
+        <w:t>'priority'</w:t>
+      </w:r>
+      <w:r>
+        <w:rPr>
+          <w:rFonts w:ascii="Consolas" w:eastAsia="Times New Roman" w:hAnsi="Consolas" w:cs="Times New Roman"/>
+          <w:color w:val="D4D4D4"/>
+          <w:sz w:val="15"/>
+          <w:szCs w:val="15"/>
+          <w:lang w:eastAsia="it-IT"/>
+        </w:rPr>
+        <w:t xml:space="preserve">] = </w:t>
+      </w:r>
+      <w:r>
+        <w:rPr>
+          <w:rFonts w:ascii="Consolas" w:eastAsia="Times New Roman" w:hAnsi="Consolas" w:cs="Times New Roman"/>
+          <w:color w:val="B5CEA8"/>
+          <w:sz w:val="15"/>
+          <w:szCs w:val="15"/>
+          <w:lang w:eastAsia="it-IT"/>
+        </w:rPr>
+        <w:t>6</w:t>
+      </w:r>
+      <w:r>
+        <w:rPr>
+          <w:rFonts w:ascii="Consolas" w:eastAsia="Times New Roman" w:hAnsi="Consolas" w:cs="Times New Roman"/>
+          <w:color w:val="D4D4D4"/>
+          <w:sz w:val="15"/>
+          <w:szCs w:val="15"/>
+          <w:lang w:eastAsia="it-IT"/>
+        </w:rPr>
+        <w:t xml:space="preserve">, </w:t>
+      </w:r>
+      <w:r>
+        <w:rPr>
+          <w:rFonts w:ascii="Consolas" w:eastAsia="Times New Roman" w:hAnsi="Consolas" w:cs="Times New Roman"/>
+          <w:color w:val="6A9955"/>
+          <w:sz w:val="15"/>
+          <w:szCs w:val="15"/>
+          <w:lang w:eastAsia="it-IT"/>
+        </w:rPr>
+        <w:t>-- priority of target     (1-10?)</w:t>
+      </w:r>
+    </w:p>
+    <w:p>
+      <w:pPr>
+        <w:shd w:val="clear" w:color="auto" w:fill="1E1E1E"/>
+        <w:spacing w:after="0" w:line="210" w:lineRule="atLeast"/>
+        <w:rPr>
+          <w:rFonts w:ascii="Consolas" w:eastAsia="Times New Roman" w:hAnsi="Consolas" w:cs="Times New Roman"/>
+          <w:color w:val="D4D4D4"/>
+          <w:sz w:val="15"/>
+          <w:szCs w:val="15"/>
+          <w:lang w:eastAsia="it-IT"/>
+        </w:rPr>
+      </w:pPr>
+      <w:r>
+        <w:rPr>
+          <w:rFonts w:ascii="Consolas" w:eastAsia="Times New Roman" w:hAnsi="Consolas" w:cs="Times New Roman"/>
+          <w:color w:val="D4D4D4"/>
+          <w:sz w:val="15"/>
+          <w:szCs w:val="15"/>
+          <w:lang w:eastAsia="it-IT"/>
+        </w:rPr>
+        <w:t>        [</w:t>
+      </w:r>
+      <w:r>
+        <w:rPr>
+          <w:rFonts w:ascii="Consolas" w:eastAsia="Times New Roman" w:hAnsi="Consolas" w:cs="Times New Roman"/>
+          <w:color w:val="CE9178"/>
+          <w:sz w:val="15"/>
+          <w:szCs w:val="15"/>
+          <w:lang w:eastAsia="it-IT"/>
+        </w:rPr>
+        <w:t>'foundOobGround'</w:t>
+      </w:r>
+      <w:r>
+        <w:rPr>
+          <w:rFonts w:ascii="Consolas" w:eastAsia="Times New Roman" w:hAnsi="Consolas" w:cs="Times New Roman"/>
+          <w:color w:val="D4D4D4"/>
+          <w:sz w:val="15"/>
+          <w:szCs w:val="15"/>
+          <w:lang w:eastAsia="it-IT"/>
+        </w:rPr>
+        <w:t xml:space="preserve">] = </w:t>
+      </w:r>
+      <w:r>
+        <w:rPr>
+          <w:rFonts w:ascii="Consolas" w:eastAsia="Times New Roman" w:hAnsi="Consolas" w:cs="Times New Roman"/>
+          <w:color w:val="569CD6"/>
+          <w:sz w:val="15"/>
+          <w:szCs w:val="15"/>
+          <w:lang w:eastAsia="it-IT"/>
+        </w:rPr>
+        <w:t>true</w:t>
+      </w:r>
+      <w:r>
+        <w:rPr>
+          <w:rFonts w:ascii="Consolas" w:eastAsia="Times New Roman" w:hAnsi="Consolas" w:cs="Times New Roman"/>
+          <w:color w:val="D4D4D4"/>
+          <w:sz w:val="15"/>
+          <w:szCs w:val="15"/>
+          <w:lang w:eastAsia="it-IT"/>
+        </w:rPr>
+        <w:t>,</w:t>
+      </w:r>
+    </w:p>
+    <w:p>
+      <w:pPr>
+        <w:shd w:val="clear" w:color="auto" w:fill="1E1E1E"/>
+        <w:spacing w:after="0" w:line="210" w:lineRule="atLeast"/>
+        <w:rPr>
+          <w:rFonts w:ascii="Consolas" w:eastAsia="Times New Roman" w:hAnsi="Consolas" w:cs="Times New Roman"/>
+          <w:color w:val="D4D4D4"/>
+          <w:sz w:val="15"/>
+          <w:szCs w:val="15"/>
+          <w:lang w:eastAsia="it-IT"/>
+        </w:rPr>
+      </w:pPr>
+      <w:r>
+        <w:rPr>
+          <w:rFonts w:ascii="Consolas" w:eastAsia="Times New Roman" w:hAnsi="Consolas" w:cs="Times New Roman"/>
+          <w:color w:val="D4D4D4"/>
+          <w:sz w:val="15"/>
+          <w:szCs w:val="15"/>
+          <w:lang w:eastAsia="it-IT"/>
+        </w:rPr>
+        <w:t>        [</w:t>
+      </w:r>
+      <w:r>
+        <w:rPr>
+          <w:rFonts w:ascii="Consolas" w:eastAsia="Times New Roman" w:hAnsi="Consolas" w:cs="Times New Roman"/>
+          <w:color w:val="CE9178"/>
+          <w:sz w:val="15"/>
+          <w:szCs w:val="15"/>
+          <w:lang w:eastAsia="it-IT"/>
+        </w:rPr>
+        <w:t>'alive'</w:t>
+      </w:r>
+      <w:r>
+        <w:rPr>
+          <w:rFonts w:ascii="Consolas" w:eastAsia="Times New Roman" w:hAnsi="Consolas" w:cs="Times New Roman"/>
+          <w:color w:val="D4D4D4"/>
+          <w:sz w:val="15"/>
+          <w:szCs w:val="15"/>
+          <w:lang w:eastAsia="it-IT"/>
+        </w:rPr>
+        <w:t xml:space="preserve">] = </w:t>
+      </w:r>
+      <w:r>
+        <w:rPr>
+          <w:rFonts w:ascii="Consolas" w:eastAsia="Times New Roman" w:hAnsi="Consolas" w:cs="Times New Roman"/>
+          <w:color w:val="B5CEA8"/>
+          <w:sz w:val="15"/>
+          <w:szCs w:val="15"/>
+          <w:lang w:eastAsia="it-IT"/>
+        </w:rPr>
+        <w:t>100</w:t>
+      </w:r>
+      <w:r>
+        <w:rPr>
+          <w:rFonts w:ascii="Consolas" w:eastAsia="Times New Roman" w:hAnsi="Consolas" w:cs="Times New Roman"/>
+          <w:color w:val="D4D4D4"/>
+          <w:sz w:val="15"/>
+          <w:szCs w:val="15"/>
+          <w:lang w:eastAsia="it-IT"/>
+        </w:rPr>
+        <w:t xml:space="preserve">, </w:t>
+      </w:r>
+      <w:r>
+        <w:rPr>
+          <w:rFonts w:ascii="Consolas" w:eastAsia="Times New Roman" w:hAnsi="Consolas" w:cs="Times New Roman"/>
+          <w:color w:val="6A9955"/>
+          <w:sz w:val="15"/>
+          <w:szCs w:val="15"/>
+          <w:lang w:eastAsia="it-IT"/>
+        </w:rPr>
+        <w:t>-- salute percentage</w:t>
+      </w:r>
+    </w:p>
+    <w:p>
+      <w:pPr>
+        <w:shd w:val="clear" w:color="auto" w:fill="1E1E1E"/>
+        <w:spacing w:after="0" w:line="210" w:lineRule="atLeast"/>
+        <w:rPr>
+          <w:rFonts w:ascii="Consolas" w:eastAsia="Times New Roman" w:hAnsi="Consolas" w:cs="Times New Roman"/>
+          <w:color w:val="D4D4D4"/>
+          <w:sz w:val="15"/>
+          <w:szCs w:val="15"/>
+          <w:lang w:eastAsia="it-IT"/>
+        </w:rPr>
+      </w:pPr>
+      <w:r>
+        <w:rPr>
+          <w:rFonts w:ascii="Consolas" w:eastAsia="Times New Roman" w:hAnsi="Consolas" w:cs="Times New Roman"/>
+          <w:color w:val="D4D4D4"/>
+          <w:sz w:val="15"/>
+          <w:szCs w:val="15"/>
+          <w:lang w:eastAsia="it-IT"/>
+        </w:rPr>
+        <w:t>    },</w:t>
+      </w:r>
+    </w:p>
     <w:p/>
+    <w:p>
+      <w:r>
+        <w:t xml:space="preserve"> </w:t>
+      </w:r>
+      <w:r>
+        <w:t>D</w:t>
+      </w:r>
+      <w:r>
+        <w:t>efinisce la più grande box che contiene gruppi di item analizzando: groups (vehicle, ship  di oob_ground, airbase di db_airbases</w:t>
+      </w:r>
+      <w:r>
+        <w:t>. A cosa serve?</w:t>
+      </w:r>
+    </w:p>
+    <w:p>
+      <w:pPr>
+        <w:rPr>
+          <w:u w:val="single"/>
+        </w:rPr>
+      </w:pPr>
+      <w:r>
+        <w:t xml:space="preserve">aggiorna le coordinate </w:t>
+      </w:r>
+      <w:r>
+        <w:t>e le statistiche</w:t>
+      </w:r>
+      <w:r>
+        <w:t xml:space="preserve"> (alive, dead)</w:t>
+      </w:r>
+      <w:r>
+        <w:t xml:space="preserve"> degli elementi attivi</w:t>
+      </w:r>
+      <w:r>
+        <w:t xml:space="preserve"> target contenuti nella target list</w:t>
+      </w:r>
+    </w:p>
+    <w:p>
+      <w:pPr>
+        <w:rPr>
+          <w:u w:val="single"/>
+        </w:rPr>
+      </w:pPr>
+      <w:r>
+        <w:t xml:space="preserve">cerca dove prende la variabile </w:t>
+      </w:r>
+      <w:r>
+        <w:t xml:space="preserve">globale </w:t>
+      </w:r>
+      <w:r>
+        <w:t>RefPoints</w:t>
+      </w:r>
+      <w:r>
+        <w:t>: c’è un commento che dice che se DC_Update.. è lanciato fa DEBRIEF_Master questa variabilr non esistem quindi nil.</w:t>
+      </w:r>
+    </w:p>
     <w:p>
       <w:pPr>
         <w:rPr>

</xml_diff>

<commit_message>
complete log coding DC_Logistic
</commit_message>
<xml_diff>
--- a/Diagrammi/Moduli.docx
+++ b/Diagrammi/Moduli.docx
@@ -1741,7 +1741,30 @@
         <w:t>efinisce la più grande box che contiene gruppi di item analizzando: groups (vehicle, ship  di oob_ground, airbase di db_airbases</w:t>
       </w:r>
       <w:r>
-        <w:t>. A cosa serve?</w:t>
+        <w:t xml:space="preserve">. </w:t>
+      </w:r>
+    </w:p>
+    <w:p>
+      <w:r>
+        <w:t xml:space="preserve">aggiorna le coordinate </w:t>
+      </w:r>
+      <w:r>
+        <w:t>e le statistiche</w:t>
+      </w:r>
+      <w:r>
+        <w:t xml:space="preserve"> (</w:t>
+      </w:r>
+      <w:r>
+        <w:t xml:space="preserve">target.x, target.y, </w:t>
+      </w:r>
+      <w:r>
+        <w:t>alive, dead)</w:t>
+      </w:r>
+      <w:r>
+        <w:t xml:space="preserve"> degli elementi attivi</w:t>
+      </w:r>
+      <w:r>
+        <w:t xml:space="preserve"> target contenuti nella target list</w:t>
       </w:r>
     </w:p>
     <w:p>
@@ -1751,19 +1774,31 @@
         </w:rPr>
       </w:pPr>
       <w:r>
-        <w:t xml:space="preserve">aggiorna le coordinate </w:t>
-      </w:r>
-      <w:r>
-        <w:t>e le statistiche</w:t>
-      </w:r>
-      <w:r>
-        <w:t xml:space="preserve"> (alive, dead)</w:t>
-      </w:r>
-      <w:r>
-        <w:t xml:space="preserve"> degli elementi attivi</w:t>
-      </w:r>
-      <w:r>
-        <w:t xml:space="preserve"> target contenuti nella target list</w:t>
+        <w:t xml:space="preserve">La box probabilmente </w:t>
+      </w:r>
+      <w:r>
+        <w:t xml:space="preserve">serve </w:t>
+      </w:r>
+      <w:r>
+        <w:t>a</w:t>
+      </w:r>
+      <w:r>
+        <w:t xml:space="preserve"> definire l’area di ricerca degli aerei di attacco</w:t>
+      </w:r>
+      <w:r>
+        <w:t xml:space="preserve"> basata sulle</w:t>
+      </w:r>
+      <w:r>
+        <w:t xml:space="preserve"> coordinate del</w:t>
+      </w:r>
+      <w:r>
+        <w:t>l’ipotetico</w:t>
+      </w:r>
+      <w:r>
+        <w:t xml:space="preserve"> baricentro</w:t>
+      </w:r>
+      <w:r>
+        <w:t xml:space="preserve"> basato sulla valutazione delle unità distrutte.</w:t>
       </w:r>
     </w:p>
     <w:p>
@@ -1791,6 +1826,62 @@
           <w:u w:val="single"/>
         </w:rPr>
       </w:pPr>
+    </w:p>
+    <w:p>
+      <w:pPr>
+        <w:rPr>
+          <w:u w:val="single"/>
+        </w:rPr>
+      </w:pPr>
+      <w:r>
+        <w:rPr>
+          <w:u w:val="single"/>
+        </w:rPr>
+        <w:t>DC_DestroyTarget:</w:t>
+      </w:r>
+    </w:p>
+    <w:p>
+      <w:pPr>
+        <w:rPr>
+          <w:u w:val="single"/>
+        </w:rPr>
+      </w:pPr>
+      <w:r>
+        <w:rPr>
+          <w:u w:val="single"/>
+        </w:rPr>
+        <w:t>Caricata da DEBRIEF_Master</w:t>
+      </w:r>
+    </w:p>
+    <w:p>
+      <w:pPr>
+        <w:rPr>
+          <w:u w:val="single"/>
+        </w:rPr>
+      </w:pPr>
+      <w:r>
+        <w:rPr>
+          <w:u w:val="single"/>
+        </w:rPr>
+        <w:t>Utilizzata DC_UpdatedTargetList</w:t>
+      </w:r>
+    </w:p>
+    <w:p>
+      <w:r>
+        <w:t>contiene la funzione globale KillTarget(</w:t>
+      </w:r>
+      <w:r>
+        <w:t>Target_Name, TargetPName</w:t>
+      </w:r>
+      <w:r>
+        <w:t>)</w:t>
+      </w:r>
+      <w:r>
+        <w:t xml:space="preserve"> la quale imposta a true le proprietà dead e dead_last per tutte le unità appartenenti ad oob_ground e targetlist identificate da Target_Name e TargetPName</w:t>
+      </w:r>
+      <w:r>
+        <w:t>.</w:t>
+      </w:r>
     </w:p>
     <w:sectPr>
       <w:pgSz w:w="11906" w:h="16838"/>

</xml_diff>